<commit_message>
ajout taglib + edit fiche description
</commit_message>
<xml_diff>
--- a/Doc/Fiche Projet Master 1 DL.docx
+++ b/Doc/Fiche Projet Master 1 DL.docx
@@ -178,6 +178,8 @@
       <w:r>
         <w:t>Information sur le projet</w:t>
       </w:r>
+      <w:bookmarkStart w:id="0" w:name="_GoBack"/>
+      <w:bookmarkEnd w:id="0"/>
     </w:p>
     <w:p>
       <w:r>
@@ -194,19 +196,11 @@
       <w:r>
         <w:t xml:space="preserve"> </w:t>
       </w:r>
-      <w:hyperlink r:id="rId5" w:history="1">
-        <w:r>
-          <w:rPr>
-            <w:rStyle w:val="Lienhypertexte"/>
-          </w:rPr>
-          <w:t>https://github.com/gfkl/BiblioJ</w:t>
-        </w:r>
-      </w:hyperlink>
+      <w:r>
+        <w:t>https://github.com/gfkl/gghy</w:t>
+      </w:r>
     </w:p>
-    <w:p>
-      <w:bookmarkStart w:id="0" w:name="_GoBack"/>
-      <w:bookmarkEnd w:id="0"/>
-    </w:p>
+    <w:p/>
     <w:sectPr>
       <w:pgSz w:w="11906" w:h="16838"/>
       <w:pgMar w:top="1417" w:right="1417" w:bottom="1417" w:left="1417" w:header="708" w:footer="708" w:gutter="0"/>

</xml_diff>